<commit_message>
update task & list bug
</commit_message>
<xml_diff>
--- a/Function.docx
+++ b/Function.docx
@@ -52,440 +52,233 @@
       <w:r>
         <w:t>ntn</w:t>
       </w:r>
+      <w:proofErr w:type="spellEnd"/>
+    </w:p>
+    <w:p>
+      <w:proofErr w:type="spellStart"/>
+      <w:r>
+        <w:t>Đê</w:t>
+      </w:r>
+      <w:proofErr w:type="spellEnd"/>
+      <w:r>
+        <w:t xml:space="preserve">̀ </w:t>
+      </w:r>
+      <w:proofErr w:type="spellStart"/>
+      <w:r>
+        <w:t>xuất</w:t>
+      </w:r>
+      <w:proofErr w:type="spellEnd"/>
+    </w:p>
+    <w:p>
+      <w:proofErr w:type="spellStart"/>
+      <w:r>
+        <w:t>Achive</w:t>
+      </w:r>
+      <w:proofErr w:type="spellEnd"/>
+    </w:p>
+    <w:p>
+      <w:r>
+        <w:tab/>
+      </w:r>
+      <w:proofErr w:type="spellStart"/>
+      <w:r>
+        <w:t>Lưu</w:t>
+      </w:r>
+      <w:proofErr w:type="spellEnd"/>
+      <w:r>
+        <w:t xml:space="preserve"> </w:t>
+      </w:r>
+      <w:proofErr w:type="spellStart"/>
+      <w:r>
+        <w:t>lại</w:t>
+      </w:r>
+      <w:proofErr w:type="spellEnd"/>
+      <w:r>
+        <w:t xml:space="preserve"> habit </w:t>
+      </w:r>
+      <w:proofErr w:type="spellStart"/>
+      <w:r>
+        <w:t>đa</w:t>
+      </w:r>
+      <w:proofErr w:type="spellEnd"/>
+      <w:r>
+        <w:t xml:space="preserve">̃ </w:t>
+      </w:r>
+      <w:proofErr w:type="spellStart"/>
+      <w:r>
+        <w:t>thực</w:t>
+      </w:r>
+      <w:proofErr w:type="spellEnd"/>
+      <w:r>
+        <w:t xml:space="preserve"> </w:t>
+      </w:r>
+      <w:proofErr w:type="spellStart"/>
+      <w:r>
+        <w:t>hiện</w:t>
+      </w:r>
+      <w:proofErr w:type="spellEnd"/>
+    </w:p>
+    <w:p>
+      <w:r>
+        <w:t xml:space="preserve">Show </w:t>
+      </w:r>
+      <w:proofErr w:type="spellStart"/>
+      <w:r>
+        <w:t>toàn</w:t>
+      </w:r>
+      <w:proofErr w:type="spellEnd"/>
+      <w:r>
+        <w:t xml:space="preserve"> </w:t>
+      </w:r>
+      <w:proofErr w:type="spellStart"/>
+      <w:r>
+        <w:t>bô</w:t>
+      </w:r>
+      <w:proofErr w:type="spellEnd"/>
+      <w:r>
+        <w:t>̣ habit</w:t>
+      </w:r>
+      <w:r>
+        <w:tab/>
+      </w:r>
+    </w:p>
+    <w:p>
+      <w:proofErr w:type="spellStart"/>
+      <w:r>
+        <w:t>Cài</w:t>
+      </w:r>
+      <w:proofErr w:type="spellEnd"/>
+      <w:r>
+        <w:t xml:space="preserve"> </w:t>
+      </w:r>
+      <w:proofErr w:type="spellStart"/>
+      <w:r>
+        <w:t>đặt</w:t>
+      </w:r>
+      <w:proofErr w:type="spellEnd"/>
+    </w:p>
+    <w:p>
+      <w:r>
+        <w:tab/>
+      </w:r>
+      <w:proofErr w:type="spellStart"/>
+      <w:r>
+        <w:t>Xuất</w:t>
+      </w:r>
+      <w:proofErr w:type="spellEnd"/>
+      <w:r>
+        <w:t xml:space="preserve"> </w:t>
+      </w:r>
+      <w:proofErr w:type="spellStart"/>
+      <w:r>
+        <w:t>dư</w:t>
+      </w:r>
+      <w:proofErr w:type="spellEnd"/>
+      <w:r>
+        <w:t xml:space="preserve">̃ </w:t>
+      </w:r>
+      <w:proofErr w:type="spellStart"/>
+      <w:r>
+        <w:t>liệu</w:t>
+      </w:r>
+      <w:proofErr w:type="spellEnd"/>
+      <w:r>
+        <w:t xml:space="preserve"> </w:t>
+      </w:r>
+      <w:proofErr w:type="spellStart"/>
+      <w:r>
+        <w:t>ra</w:t>
+      </w:r>
+      <w:proofErr w:type="spellEnd"/>
+      <w:r>
+        <w:t xml:space="preserve"> excel</w:t>
+      </w:r>
+    </w:p>
+    <w:p>
+      <w:r>
+        <w:tab/>
+        <w:t xml:space="preserve">Cá </w:t>
+      </w:r>
+      <w:proofErr w:type="spellStart"/>
+      <w:r>
+        <w:t>nhân</w:t>
+      </w:r>
+      <w:proofErr w:type="spellEnd"/>
+    </w:p>
+    <w:p>
+      <w:r>
+        <w:tab/>
+        <w:t>Filter</w:t>
+      </w:r>
+    </w:p>
+    <w:p>
+      <w:r>
+        <w:tab/>
+      </w:r>
+      <w:proofErr w:type="spellStart"/>
+      <w:r>
+        <w:t>Đăng</w:t>
+      </w:r>
+      <w:proofErr w:type="spellEnd"/>
+      <w:r>
+        <w:t xml:space="preserve"> </w:t>
+      </w:r>
+      <w:proofErr w:type="spellStart"/>
+      <w:r>
+        <w:t>xuất</w:t>
+      </w:r>
+      <w:proofErr w:type="spellEnd"/>
+    </w:p>
+    <w:p>
+      <w:r>
+        <w:tab/>
+      </w:r>
+      <w:proofErr w:type="spellStart"/>
+      <w:r>
+        <w:t>Cài</w:t>
+      </w:r>
+      <w:proofErr w:type="spellEnd"/>
+      <w:r>
+        <w:t xml:space="preserve"> </w:t>
+      </w:r>
+      <w:proofErr w:type="spellStart"/>
+      <w:r>
+        <w:t>đặt</w:t>
+      </w:r>
+      <w:proofErr w:type="spellEnd"/>
+      <w:r>
+        <w:t xml:space="preserve"> </w:t>
+      </w:r>
+      <w:proofErr w:type="spellStart"/>
+      <w:r>
+        <w:t>lại</w:t>
+      </w:r>
+      <w:proofErr w:type="spellEnd"/>
+      <w:r>
+        <w:t xml:space="preserve"> </w:t>
+      </w:r>
+      <w:proofErr w:type="spellStart"/>
+      <w:r>
+        <w:t>mật</w:t>
+      </w:r>
+      <w:proofErr w:type="spellEnd"/>
+      <w:r>
+        <w:t xml:space="preserve"> </w:t>
+      </w:r>
+      <w:proofErr w:type="spellStart"/>
+      <w:r>
+        <w:t>khẩu</w:t>
+      </w:r>
+      <w:proofErr w:type="spellEnd"/>
+    </w:p>
+    <w:p>
+      <w:r>
+        <w:tab/>
+      </w:r>
+    </w:p>
+    <w:p>
       <w:bookmarkStart w:id="0" w:name="_GoBack"/>
       <w:bookmarkEnd w:id="0"/>
-      <w:proofErr w:type="spellEnd"/>
-    </w:p>
-    <w:p>
-      <w:proofErr w:type="spellStart"/>
-      <w:r>
-        <w:t>Đê</w:t>
-      </w:r>
-      <w:proofErr w:type="spellEnd"/>
-      <w:r>
-        <w:t xml:space="preserve">̀ </w:t>
-      </w:r>
-      <w:proofErr w:type="spellStart"/>
-      <w:r>
-        <w:t>xuất</w:t>
-      </w:r>
-      <w:proofErr w:type="spellEnd"/>
-    </w:p>
-    <w:p>
-      <w:proofErr w:type="spellStart"/>
-      <w:r>
-        <w:t>Achive</w:t>
-      </w:r>
-      <w:proofErr w:type="spellEnd"/>
-    </w:p>
-    <w:p>
-      <w:r>
-        <w:tab/>
-      </w:r>
-      <w:proofErr w:type="spellStart"/>
-      <w:r>
-        <w:t>Lưu</w:t>
-      </w:r>
-      <w:proofErr w:type="spellEnd"/>
-      <w:r>
-        <w:t xml:space="preserve"> </w:t>
-      </w:r>
-      <w:proofErr w:type="spellStart"/>
-      <w:r>
-        <w:t>lại</w:t>
-      </w:r>
-      <w:proofErr w:type="spellEnd"/>
-      <w:r>
-        <w:t xml:space="preserve"> habit </w:t>
-      </w:r>
-      <w:proofErr w:type="spellStart"/>
-      <w:r>
-        <w:t>đa</w:t>
-      </w:r>
-      <w:proofErr w:type="spellEnd"/>
-      <w:r>
-        <w:t xml:space="preserve">̃ </w:t>
-      </w:r>
-      <w:proofErr w:type="spellStart"/>
-      <w:r>
-        <w:t>thực</w:t>
-      </w:r>
-      <w:proofErr w:type="spellEnd"/>
-      <w:r>
-        <w:t xml:space="preserve"> </w:t>
-      </w:r>
-      <w:proofErr w:type="spellStart"/>
-      <w:r>
-        <w:t>hiện</w:t>
-      </w:r>
-      <w:proofErr w:type="spellEnd"/>
-    </w:p>
-    <w:p>
-      <w:r>
-        <w:t xml:space="preserve">Show </w:t>
-      </w:r>
-      <w:proofErr w:type="spellStart"/>
-      <w:r>
-        <w:t>toàn</w:t>
-      </w:r>
-      <w:proofErr w:type="spellEnd"/>
-      <w:r>
-        <w:t xml:space="preserve"> </w:t>
-      </w:r>
-      <w:proofErr w:type="spellStart"/>
-      <w:r>
-        <w:t>bô</w:t>
-      </w:r>
-      <w:proofErr w:type="spellEnd"/>
-      <w:r>
-        <w:t>̣ habit</w:t>
-      </w:r>
-      <w:r>
-        <w:tab/>
-      </w:r>
-    </w:p>
-    <w:p>
-      <w:proofErr w:type="spellStart"/>
-      <w:r>
-        <w:t>Cài</w:t>
-      </w:r>
-      <w:proofErr w:type="spellEnd"/>
-      <w:r>
-        <w:t xml:space="preserve"> </w:t>
-      </w:r>
-      <w:proofErr w:type="spellStart"/>
-      <w:r>
-        <w:t>đặt</w:t>
-      </w:r>
-      <w:proofErr w:type="spellEnd"/>
-    </w:p>
-    <w:p>
-      <w:r>
-        <w:tab/>
-      </w:r>
-      <w:proofErr w:type="spellStart"/>
-      <w:r>
-        <w:t>Xuất</w:t>
-      </w:r>
-      <w:proofErr w:type="spellEnd"/>
-      <w:r>
-        <w:t xml:space="preserve"> </w:t>
-      </w:r>
-      <w:proofErr w:type="spellStart"/>
-      <w:r>
-        <w:t>dư</w:t>
-      </w:r>
-      <w:proofErr w:type="spellEnd"/>
-      <w:r>
-        <w:t xml:space="preserve">̃ </w:t>
-      </w:r>
-      <w:proofErr w:type="spellStart"/>
-      <w:r>
-        <w:t>liệu</w:t>
-      </w:r>
-      <w:proofErr w:type="spellEnd"/>
-      <w:r>
-        <w:t xml:space="preserve"> </w:t>
-      </w:r>
-      <w:proofErr w:type="spellStart"/>
-      <w:r>
-        <w:t>ra</w:t>
-      </w:r>
-      <w:proofErr w:type="spellEnd"/>
-      <w:r>
-        <w:t xml:space="preserve"> excel</w:t>
-      </w:r>
-    </w:p>
-    <w:p>
-      <w:r>
-        <w:tab/>
-        <w:t xml:space="preserve">Cá </w:t>
-      </w:r>
-      <w:proofErr w:type="spellStart"/>
-      <w:r>
-        <w:t>nhân</w:t>
-      </w:r>
-      <w:proofErr w:type="spellEnd"/>
-    </w:p>
-    <w:p>
-      <w:r>
-        <w:tab/>
-        <w:t>Filter</w:t>
-      </w:r>
-    </w:p>
-    <w:p>
-      <w:r>
-        <w:tab/>
-      </w:r>
-      <w:proofErr w:type="spellStart"/>
-      <w:r>
-        <w:t>Đăng</w:t>
-      </w:r>
-      <w:proofErr w:type="spellEnd"/>
-      <w:r>
-        <w:t xml:space="preserve"> </w:t>
-      </w:r>
-      <w:proofErr w:type="spellStart"/>
-      <w:r>
-        <w:t>xuất</w:t>
-      </w:r>
-      <w:proofErr w:type="spellEnd"/>
-    </w:p>
-    <w:p>
-      <w:r>
-        <w:tab/>
-      </w:r>
-      <w:proofErr w:type="spellStart"/>
-      <w:r>
-        <w:t>Cài</w:t>
-      </w:r>
-      <w:proofErr w:type="spellEnd"/>
-      <w:r>
-        <w:t xml:space="preserve"> </w:t>
-      </w:r>
-      <w:proofErr w:type="spellStart"/>
-      <w:r>
-        <w:t>đặt</w:t>
-      </w:r>
-      <w:proofErr w:type="spellEnd"/>
-      <w:r>
-        <w:t xml:space="preserve"> </w:t>
-      </w:r>
-      <w:proofErr w:type="spellStart"/>
-      <w:r>
-        <w:t>lại</w:t>
-      </w:r>
-      <w:proofErr w:type="spellEnd"/>
-      <w:r>
-        <w:t xml:space="preserve"> </w:t>
-      </w:r>
-      <w:proofErr w:type="spellStart"/>
-      <w:r>
-        <w:t>mật</w:t>
-      </w:r>
-      <w:proofErr w:type="spellEnd"/>
-      <w:r>
-        <w:t xml:space="preserve"> </w:t>
-      </w:r>
-      <w:proofErr w:type="spellStart"/>
-      <w:r>
-        <w:t>khẩu</w:t>
-      </w:r>
-      <w:proofErr w:type="spellEnd"/>
-    </w:p>
-    <w:p>
-      <w:r>
-        <w:tab/>
-      </w:r>
-    </w:p>
-    <w:p/>
-    <w:p>
-      <w:pPr>
-        <w:rPr>
-          <w:b/>
-        </w:rPr>
-      </w:pPr>
-      <w:proofErr w:type="spellStart"/>
-      <w:r>
-        <w:rPr>
-          <w:b/>
-        </w:rPr>
-        <w:t>Sức</w:t>
-      </w:r>
-      <w:proofErr w:type="spellEnd"/>
-      <w:r>
-        <w:rPr>
-          <w:b/>
-        </w:rPr>
-        <w:t xml:space="preserve"> </w:t>
-      </w:r>
-      <w:proofErr w:type="spellStart"/>
-      <w:r>
-        <w:rPr>
-          <w:b/>
-        </w:rPr>
-        <w:t>khỏe</w:t>
-      </w:r>
-      <w:proofErr w:type="spellEnd"/>
-    </w:p>
-    <w:p>
-      <w:pPr>
-        <w:rPr>
-          <w:b/>
-        </w:rPr>
-      </w:pPr>
-      <w:proofErr w:type="spellStart"/>
-      <w:r>
-        <w:rPr>
-          <w:b/>
-        </w:rPr>
-        <w:t>Tài</w:t>
-      </w:r>
-      <w:proofErr w:type="spellEnd"/>
-      <w:r>
-        <w:rPr>
-          <w:b/>
-        </w:rPr>
-        <w:t xml:space="preserve"> </w:t>
-      </w:r>
-      <w:proofErr w:type="spellStart"/>
-      <w:r>
-        <w:rPr>
-          <w:b/>
-        </w:rPr>
-        <w:t>chính</w:t>
-      </w:r>
-      <w:proofErr w:type="spellEnd"/>
-    </w:p>
-    <w:p>
-      <w:pPr>
-        <w:rPr>
-          <w:b/>
-        </w:rPr>
-      </w:pPr>
-      <w:proofErr w:type="spellStart"/>
-      <w:r>
-        <w:rPr>
-          <w:b/>
-        </w:rPr>
-        <w:t>Mối</w:t>
-      </w:r>
-      <w:proofErr w:type="spellEnd"/>
-      <w:r>
-        <w:rPr>
-          <w:b/>
-        </w:rPr>
-        <w:t xml:space="preserve"> </w:t>
-      </w:r>
-      <w:proofErr w:type="spellStart"/>
-      <w:r>
-        <w:rPr>
-          <w:b/>
-        </w:rPr>
-        <w:t>quan</w:t>
-      </w:r>
-      <w:proofErr w:type="spellEnd"/>
-      <w:r>
-        <w:rPr>
-          <w:b/>
-        </w:rPr>
-        <w:t xml:space="preserve"> </w:t>
-      </w:r>
-      <w:proofErr w:type="spellStart"/>
-      <w:r>
-        <w:rPr>
-          <w:b/>
-        </w:rPr>
-        <w:t>hê</w:t>
-      </w:r>
-      <w:proofErr w:type="spellEnd"/>
-      <w:r>
-        <w:rPr>
-          <w:b/>
-        </w:rPr>
-        <w:t>̣</w:t>
-      </w:r>
-    </w:p>
-    <w:p>
-      <w:pPr>
-        <w:rPr>
-          <w:b/>
-        </w:rPr>
-      </w:pPr>
-      <w:proofErr w:type="spellStart"/>
-      <w:r>
-        <w:rPr>
-          <w:b/>
-        </w:rPr>
-        <w:t>Công</w:t>
-      </w:r>
-      <w:proofErr w:type="spellEnd"/>
-      <w:r>
-        <w:rPr>
-          <w:b/>
-        </w:rPr>
-        <w:t xml:space="preserve"> </w:t>
-      </w:r>
-      <w:proofErr w:type="spellStart"/>
-      <w:r>
-        <w:rPr>
-          <w:b/>
-        </w:rPr>
-        <w:t>việc</w:t>
-      </w:r>
-      <w:proofErr w:type="spellEnd"/>
-      <w:r>
-        <w:rPr>
-          <w:b/>
-        </w:rPr>
-        <w:t xml:space="preserve"> &amp; </w:t>
-      </w:r>
-      <w:proofErr w:type="spellStart"/>
-      <w:r>
-        <w:rPr>
-          <w:b/>
-        </w:rPr>
-        <w:t>học</w:t>
-      </w:r>
-      <w:proofErr w:type="spellEnd"/>
-      <w:r>
-        <w:rPr>
-          <w:b/>
-        </w:rPr>
-        <w:t xml:space="preserve"> </w:t>
-      </w:r>
-      <w:proofErr w:type="spellStart"/>
-      <w:r>
-        <w:rPr>
-          <w:b/>
-        </w:rPr>
-        <w:t>tập</w:t>
-      </w:r>
-      <w:proofErr w:type="spellEnd"/>
-    </w:p>
-    <w:p>
-      <w:pPr>
-        <w:rPr>
-          <w:b/>
-        </w:rPr>
-      </w:pPr>
-      <w:proofErr w:type="spellStart"/>
-      <w:r>
-        <w:rPr>
-          <w:b/>
-        </w:rPr>
-        <w:t>Tinh</w:t>
-      </w:r>
-      <w:proofErr w:type="spellEnd"/>
-      <w:r>
-        <w:rPr>
-          <w:b/>
-        </w:rPr>
-        <w:t xml:space="preserve"> </w:t>
-      </w:r>
-      <w:proofErr w:type="spellStart"/>
-      <w:r>
-        <w:rPr>
-          <w:b/>
-        </w:rPr>
-        <w:t>thần</w:t>
-      </w:r>
-      <w:proofErr w:type="spellEnd"/>
-    </w:p>
-    <w:p>
-      <w:pPr>
-        <w:rPr>
-          <w:b/>
-        </w:rPr>
-      </w:pPr>
-      <w:proofErr w:type="spellStart"/>
-      <w:r>
-        <w:rPr>
-          <w:b/>
-        </w:rPr>
-        <w:t>Khác</w:t>
-      </w:r>
-      <w:proofErr w:type="spellEnd"/>
     </w:p>
     <w:sectPr>
       <w:pgSz w:w="12240" w:h="15840"/>

</xml_diff>